<commit_message>
Making a few more stylistic changes
</commit_message>
<xml_diff>
--- a/adding-ansible/flask-index/static/resume/sharayah-resume.docx
+++ b/adding-ansible/flask-index/static/resume/sharayah-resume.docx
@@ -1614,8 +1614,10 @@
                                 <w:sz w:val="24"/>
                                 <w:szCs w:val="24"/>
                               </w:rPr>
-                              <w:t>YAML</w:t>
-                            </w:r>
+                              <w:t>Flask</w:t>
+                            </w:r>
+                            <w:bookmarkStart w:id="0" w:name="_GoBack"/>
+                            <w:bookmarkEnd w:id="0"/>
                           </w:p>
                           <w:p>
                             <w:pPr>
@@ -1729,7 +1731,11 @@
           </mc:Choice>
           <mc:Fallback>
             <w:pict>
-              <v:shape w14:anchorId="35DBF5BC" id="Text Box 33" o:spid="_x0000_s1032" type="#_x0000_t202" style="position:absolute;left:0;text-align:left;margin-left:-17.15pt;margin-top:444.5pt;width:140.55pt;height:330.1pt;z-index:251693056;visibility:visible;mso-wrap-style:square;mso-width-percent:0;mso-height-percent:0;mso-wrap-distance-left:9pt;mso-wrap-distance-top:0;mso-wrap-distance-right:9pt;mso-wrap-distance-bottom:0;mso-position-horizontal:absolute;mso-position-horizontal-relative:margin;mso-position-vertical:absolute;mso-position-vertical-relative:text;mso-width-percent:0;mso-height-percent:0;mso-width-relative:margin;mso-height-relative:margin;v-text-anchor:top" o:gfxdata="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" filled="f" stroked="f" strokeweight=".5pt">
+              <v:shapetype w14:anchorId="35DBF5BC" id="_x0000_t202" coordsize="21600,21600" o:spt="202" path="m,l,21600r21600,l21600,xe">
+                <v:stroke joinstyle="miter"/>
+                <v:path gradientshapeok="t" o:connecttype="rect"/>
+              </v:shapetype>
+              <v:shape id="Text Box 33" o:spid="_x0000_s1032" type="#_x0000_t202" style="position:absolute;left:0;text-align:left;margin-left:-17.15pt;margin-top:444.5pt;width:140.55pt;height:330.1pt;z-index:251693056;visibility:visible;mso-wrap-style:square;mso-width-percent:0;mso-height-percent:0;mso-wrap-distance-left:9pt;mso-wrap-distance-top:0;mso-wrap-distance-right:9pt;mso-wrap-distance-bottom:0;mso-position-horizontal:absolute;mso-position-horizontal-relative:margin;mso-position-vertical:absolute;mso-position-vertical-relative:text;mso-width-percent:0;mso-height-percent:0;mso-width-relative:margin;mso-height-relative:margin;v-text-anchor:top" o:gfxdata="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" filled="f" stroked="f" strokeweight=".5pt">
                 <v:textbox>
                   <w:txbxContent>
                     <w:p>
@@ -1973,8 +1979,10 @@
                           <w:sz w:val="24"/>
                           <w:szCs w:val="24"/>
                         </w:rPr>
-                        <w:t>YAML</w:t>
-                      </w:r>
+                        <w:t>Flask</w:t>
+                      </w:r>
+                      <w:bookmarkStart w:id="1" w:name="_GoBack"/>
+                      <w:bookmarkEnd w:id="1"/>
                     </w:p>
                     <w:p>
                       <w:pPr>
@@ -2771,7 +2779,6 @@
                                 <w:szCs w:val="18"/>
                               </w:rPr>
                             </w:pPr>
-                            <w:bookmarkStart w:id="0" w:name="_GoBack"/>
                             <w:r>
                               <w:rPr>
                                 <w:rFonts w:ascii="Microsoft YaHei UI Light" w:eastAsia="Microsoft YaHei UI Light" w:hAnsi="Microsoft YaHei UI Light"/>
@@ -2868,7 +2875,6 @@
                               </w:rPr>
                               <w:t>Installation and maintenance of LAN and WAN networks, and VoIP phones</w:t>
                             </w:r>
-                            <w:bookmarkEnd w:id="0"/>
                           </w:p>
                         </w:txbxContent>
                       </wps:txbx>
@@ -3824,34 +3830,14 @@
                                 <w:szCs w:val="18"/>
                               </w:rPr>
                             </w:pPr>
-                            <w:proofErr w:type="spellStart"/>
                             <w:r>
                               <w:rPr>
                                 <w:rFonts w:ascii="Consolas" w:hAnsi="Consolas"/>
                                 <w:sz w:val="18"/>
                                 <w:szCs w:val="18"/>
                               </w:rPr>
-                              <w:t>Linkedin</w:t>
-                            </w:r>
-                            <w:proofErr w:type="spellEnd"/>
-                            <w:r>
-                              <w:rPr>
-                                <w:rFonts w:ascii="Consolas" w:hAnsi="Consolas"/>
-                                <w:sz w:val="18"/>
-                                <w:szCs w:val="18"/>
-                              </w:rPr>
-                              <w:t>/</w:t>
-                            </w:r>
-                            <w:proofErr w:type="spellStart"/>
-                            <w:r>
-                              <w:rPr>
-                                <w:rFonts w:ascii="Consolas" w:hAnsi="Consolas"/>
-                                <w:sz w:val="18"/>
-                                <w:szCs w:val="18"/>
-                              </w:rPr>
-                              <w:t>sharayahcorcoran</w:t>
-                            </w:r>
-                            <w:proofErr w:type="spellEnd"/>
+                              <w:t>Linkedin/sharayahcorcoran</w:t>
+                            </w:r>
                           </w:p>
                           <w:p>
                             <w:pPr>
@@ -7244,7 +7230,7 @@
 </file>
 
 <file path=customXml/itemProps1.xml><?xml version="1.0" encoding="utf-8"?>
-<ds:datastoreItem xmlns:ds="http://schemas.openxmlformats.org/officeDocument/2006/customXml" ds:itemID="{FD055BCE-2C44-4E9D-B2BC-195B25C3BDC5}">
+<ds:datastoreItem xmlns:ds="http://schemas.openxmlformats.org/officeDocument/2006/customXml" ds:itemID="{267DE939-D0E2-4E68-8A88-01CE23B563F2}">
   <ds:schemaRefs>
     <ds:schemaRef ds:uri="http://schemas.openxmlformats.org/officeDocument/2006/bibliography"/>
   </ds:schemaRefs>

</xml_diff>